<commit_message>
Arreglar código. Mejorar comentarios Añadir TP8
</commit_message>
<xml_diff>
--- a/TP8/TP8.docx
+++ b/TP8/TP8.docx
@@ -195,9 +195,6 @@
         <w:t xml:space="preserve">Bus de memoria: Es el encargado de </w:t>
       </w:r>
       <w:r>
-        <w:rPr>
-          <w:u w:val="single"/>
-        </w:rPr>
         <w:t>transportar</w:t>
       </w:r>
       <w:r>
@@ -321,15 +318,179 @@
     </w:p>
     <w:p>
       <w:pPr>
+        <w:pStyle w:val="Prrafodelista"/>
+        <w:numPr>
+          <w:ilvl w:val="0"/>
+          <w:numId w:val="1"/>
+        </w:numPr>
+        <w:rPr>
+          <w:lang w:val="en-US"/>
+        </w:rPr>
+      </w:pPr>
+      <w:r>
+        <w:rPr>
+          <w:lang w:val="en-US"/>
+        </w:rPr>
+        <w:t>A)</w:t>
+      </w:r>
+      <w:r>
+        <w:rPr>
+          <w:lang w:val="en-US"/>
+        </w:rPr>
+        <w:t xml:space="preserve"> RIop1 out, RE1 i</w:t>
+      </w:r>
+      <w:r>
+        <w:rPr>
+          <w:lang w:val="en-US"/>
+        </w:rPr>
+        <w:t xml:space="preserve">n, </w:t>
+      </w:r>
+      <w:r>
+        <w:rPr>
+          <w:lang w:val="en-US"/>
+        </w:rPr>
+        <w:t xml:space="preserve">RE1 out, </w:t>
+      </w:r>
+      <w:r>
+        <w:rPr>
+          <w:lang w:val="en-US"/>
+        </w:rPr>
+        <w:t xml:space="preserve">Rlop2 out, MAR in, RAM out, MDR out, RE2 in, ALU add, </w:t>
+      </w:r>
+      <w:r>
+        <w:rPr>
+          <w:lang w:val="en-US"/>
+        </w:rPr>
+        <w:t xml:space="preserve">Ac in, </w:t>
+      </w:r>
+      <w:r>
+        <w:rPr>
+          <w:lang w:val="en-US"/>
+        </w:rPr>
+        <w:t>Ac out, R7 in</w:t>
+      </w:r>
+    </w:p>
+    <w:p>
+      <w:pPr>
+        <w:pStyle w:val="Prrafodelista"/>
+        <w:rPr>
+          <w:u w:val="single"/>
+          <w:lang w:val="en-US"/>
+        </w:rPr>
+      </w:pPr>
+      <w:r>
+        <w:rPr>
+          <w:lang w:val="en-US"/>
+        </w:rPr>
+        <w:t>B)</w:t>
+      </w:r>
+      <w:r>
+        <w:rPr>
+          <w:lang w:val="en-US"/>
+        </w:rPr>
+        <w:t xml:space="preserve"> </w:t>
+      </w:r>
+      <w:r>
+        <w:rPr>
+          <w:lang w:val="en-US"/>
+        </w:rPr>
+        <w:t>Ac out, RE1 in, R7 out, RE2 in, ALU add, Ac in, Ac out</w:t>
+      </w:r>
+      <w:r>
+        <w:rPr>
+          <w:lang w:val="en-US"/>
+        </w:rPr>
+        <w:t>,</w:t>
+      </w:r>
+      <w:r>
+        <w:rPr>
+          <w:lang w:val="en-US"/>
+        </w:rPr>
+        <w:t xml:space="preserve"> MDR in, MAR in, </w:t>
+      </w:r>
+      <w:r>
+        <w:rPr>
+          <w:lang w:val="en-US"/>
+        </w:rPr>
+        <w:t>RAM in</w:t>
+      </w:r>
+    </w:p>
+    <w:p>
+      <w:pPr>
+        <w:pStyle w:val="Prrafodelista"/>
+        <w:rPr>
+          <w:u w:val="single"/>
+          <w:lang w:val="en-US"/>
+        </w:rPr>
+      </w:pPr>
+      <w:r>
+        <w:rPr>
+          <w:lang w:val="en-US"/>
+        </w:rPr>
+        <w:t>C</w:t>
+      </w:r>
+      <w:r>
+        <w:rPr>
+          <w:lang w:val="en-US"/>
+        </w:rPr>
+        <w:t xml:space="preserve">) R2 out, RE1 in, MAR in, RAM out, MDR in, RAM out, MDR out, RE2 in, RE1 &amp; </w:t>
+      </w:r>
+      <w:r>
+        <w:rPr>
+          <w:lang w:val="en-US"/>
+        </w:rPr>
+        <w:t>RE2</w:t>
+      </w:r>
+      <w:r>
+        <w:rPr>
+          <w:lang w:val="en-US"/>
+        </w:rPr>
+        <w:t xml:space="preserve"> in, ALU add, Ac in, Ac out, R4 in</w:t>
+      </w:r>
+    </w:p>
+    <w:p>
+      <w:pPr>
+        <w:pStyle w:val="Prrafodelista"/>
+        <w:rPr>
+          <w:lang w:val="en-US"/>
+        </w:rPr>
+      </w:pPr>
+      <w:r>
+        <w:rPr>
+          <w:lang w:val="en-US"/>
+        </w:rPr>
+        <w:t>D) R2 out, RE1 in, MAR in, RAM out, MDR in, RAM out, MDR out, RE2 in, RE1 &amp; RE2 in, ALU GE, ACU in</w:t>
+      </w:r>
+    </w:p>
+    <w:p>
+      <w:pPr>
+        <w:pStyle w:val="Prrafodelista"/>
+        <w:rPr>
+          <w:lang w:val="en-US"/>
+        </w:rPr>
+      </w:pPr>
+      <w:r>
+        <w:rPr>
+          <w:lang w:val="en-US"/>
+        </w:rPr>
+        <w:br/>
+      </w:r>
+    </w:p>
+    <w:p>
+      <w:pPr>
         <w:tabs>
           <w:tab w:val="left" w:pos="3405"/>
         </w:tabs>
         <w:ind w:left="360"/>
         <w:rPr>
           <w:u w:val="single"/>
-        </w:rPr>
-      </w:pPr>
-      <w:r>
+          <w:lang w:val="en-US"/>
+        </w:rPr>
+      </w:pPr>
+      <w:r>
+        <w:rPr>
+          <w:lang w:val="en-US"/>
+        </w:rPr>
         <w:tab/>
       </w:r>
     </w:p>

</xml_diff>